<commit_message>
Sửa boudaries system trong slide 10 của file present01 Thêm file present Progress Report
</commit_message>
<xml_diff>
--- a/document/report/CapstoneProject_Report02.docx
+++ b/document/report/CapstoneProject_Report02.docx
@@ -2775,12 +2775,16 @@
                 <w:u w:val="none"/>
               </w:rPr>
             </w:pPr>
+            <w:bookmarkStart w:id="37" w:name="OLE_LINK12"/>
+            <w:bookmarkStart w:id="38" w:name="OLE_LINK13"/>
             <w:r>
               <w:rPr>
                 <w:u w:val="none"/>
               </w:rPr>
               <w:t>Nebulizer</w:t>
             </w:r>
+            <w:bookmarkEnd w:id="37"/>
+            <w:bookmarkEnd w:id="38"/>
           </w:p>
         </w:tc>
         <w:tc>
@@ -3410,16 +3414,16 @@
           <w:u w:val="none"/>
         </w:rPr>
       </w:pPr>
-      <w:bookmarkStart w:id="37" w:name="_Toc416292068"/>
-      <w:bookmarkStart w:id="38" w:name="_Toc420592194"/>
+      <w:bookmarkStart w:id="39" w:name="_Toc416292068"/>
+      <w:bookmarkStart w:id="40" w:name="_Toc420592194"/>
       <w:r>
         <w:rPr>
           <w:u w:val="none"/>
         </w:rPr>
         <w:t>1.3.4.2 Software requirements</w:t>
       </w:r>
-      <w:bookmarkEnd w:id="37"/>
-      <w:bookmarkEnd w:id="38"/>
+      <w:bookmarkEnd w:id="39"/>
+      <w:bookmarkEnd w:id="40"/>
       <w:r>
         <w:rPr>
           <w:u w:val="none"/>
@@ -4297,8 +4301,8 @@
           <w:rFonts w:cs="Times New Roman"/>
         </w:rPr>
       </w:pPr>
-      <w:bookmarkStart w:id="39" w:name="_Toc416292069"/>
-      <w:bookmarkStart w:id="40" w:name="_Toc420592195"/>
+      <w:bookmarkStart w:id="41" w:name="_Toc416292069"/>
+      <w:bookmarkStart w:id="42" w:name="_Toc420592195"/>
     </w:p>
     <w:p>
       <w:pPr>
@@ -4331,8 +4335,6 @@
           <w:rFonts w:cs="Times New Roman"/>
         </w:rPr>
       </w:pPr>
-      <w:bookmarkStart w:id="41" w:name="_GoBack"/>
-      <w:bookmarkEnd w:id="41"/>
       <w:r>
         <w:rPr>
           <w:rFonts w:cs="Times New Roman"/>
@@ -4340,20 +4342,20 @@
         <w:lastRenderedPageBreak/>
         <w:t>2. Project organization</w:t>
       </w:r>
-      <w:bookmarkEnd w:id="39"/>
-      <w:bookmarkEnd w:id="40"/>
+      <w:bookmarkEnd w:id="41"/>
+      <w:bookmarkEnd w:id="42"/>
     </w:p>
     <w:p>
       <w:pPr>
         <w:pStyle w:val="Style1"/>
       </w:pPr>
-      <w:bookmarkStart w:id="42" w:name="_Toc416292070"/>
-      <w:bookmarkStart w:id="43" w:name="_Toc420592196"/>
+      <w:bookmarkStart w:id="43" w:name="_Toc416292070"/>
+      <w:bookmarkStart w:id="44" w:name="_Toc420592196"/>
       <w:r>
         <w:t>2.1 Software Process Model</w:t>
       </w:r>
-      <w:bookmarkEnd w:id="42"/>
       <w:bookmarkEnd w:id="43"/>
+      <w:bookmarkEnd w:id="44"/>
     </w:p>
     <w:p>
       <w:pPr>
@@ -4438,16 +4440,16 @@
           <w:rFonts w:cs="Times New Roman"/>
         </w:rPr>
       </w:pPr>
-      <w:bookmarkStart w:id="44" w:name="_Toc409474607"/>
-      <w:bookmarkStart w:id="45" w:name="_Toc420593964"/>
+      <w:bookmarkStart w:id="45" w:name="_Toc409474607"/>
+      <w:bookmarkStart w:id="46" w:name="_Toc420593964"/>
       <w:r>
         <w:rPr>
           <w:rFonts w:cs="Times New Roman"/>
         </w:rPr>
         <w:t>Figure 2: Incremental Model</w:t>
       </w:r>
-      <w:bookmarkEnd w:id="44"/>
       <w:bookmarkEnd w:id="45"/>
+      <w:bookmarkEnd w:id="46"/>
     </w:p>
     <w:p>
       <w:pPr>
@@ -4515,8 +4517,8 @@
           <w:szCs w:val="24"/>
         </w:rPr>
       </w:pPr>
-      <w:bookmarkStart w:id="46" w:name="_Toc416292071"/>
-      <w:bookmarkStart w:id="47" w:name="_Toc420592197"/>
+      <w:bookmarkStart w:id="47" w:name="_Toc416292071"/>
+      <w:bookmarkStart w:id="48" w:name="_Toc420592197"/>
       <w:r>
         <w:rPr>
           <w:b w:val="0"/>
@@ -4729,8 +4731,8 @@
         <w:lastRenderedPageBreak/>
         <w:t>2.2 Roles and responsibilities</w:t>
       </w:r>
-      <w:bookmarkEnd w:id="46"/>
       <w:bookmarkEnd w:id="47"/>
+      <w:bookmarkEnd w:id="48"/>
     </w:p>
     <w:p>
       <w:pPr>
@@ -6442,8 +6444,8 @@
           <w:color w:val="FFFFFF"/>
         </w:rPr>
       </w:pPr>
-      <w:bookmarkStart w:id="48" w:name="_Toc409474599"/>
-      <w:bookmarkStart w:id="49" w:name="_Toc420593460"/>
+      <w:bookmarkStart w:id="49" w:name="_Toc409474599"/>
+      <w:bookmarkStart w:id="50" w:name="_Toc420593460"/>
       <w:r>
         <w:rPr>
           <w:color w:val="000000"/>
@@ -6457,8 +6459,8 @@
       <w:r>
         <w:t>responsibilities</w:t>
       </w:r>
-      <w:bookmarkEnd w:id="48"/>
       <w:bookmarkEnd w:id="49"/>
+      <w:bookmarkEnd w:id="50"/>
       <w:r>
         <w:rPr>
           <w:color w:val="FFFFFF"/>
@@ -6477,14 +6479,14 @@
       <w:pPr>
         <w:pStyle w:val="Style1"/>
       </w:pPr>
-      <w:bookmarkStart w:id="50" w:name="_Toc416292072"/>
-      <w:bookmarkStart w:id="51" w:name="_Toc420592198"/>
+      <w:bookmarkStart w:id="51" w:name="_Toc416292072"/>
+      <w:bookmarkStart w:id="52" w:name="_Toc420592198"/>
       <w:r>
         <w:lastRenderedPageBreak/>
         <w:t>2.3 Tools and Techniques</w:t>
       </w:r>
-      <w:bookmarkEnd w:id="50"/>
       <w:bookmarkEnd w:id="51"/>
+      <w:bookmarkEnd w:id="52"/>
     </w:p>
     <w:p>
       <w:pPr>
@@ -7016,8 +7018,8 @@
           <w:szCs w:val="24"/>
         </w:rPr>
       </w:pPr>
-      <w:bookmarkStart w:id="52" w:name="_Toc416292073"/>
-      <w:bookmarkStart w:id="53" w:name="_Toc420592199"/>
+      <w:bookmarkStart w:id="53" w:name="_Toc416292073"/>
+      <w:bookmarkStart w:id="54" w:name="_Toc420592199"/>
       <w:r>
         <w:rPr>
           <w:rFonts w:ascii="Times New Roman" w:eastAsiaTheme="majorEastAsia" w:hAnsi="Times New Roman" w:cs="Times New Roman"/>
@@ -7068,20 +7070,20 @@
         <w:lastRenderedPageBreak/>
         <w:t>3. Project Management Plan</w:t>
       </w:r>
-      <w:bookmarkEnd w:id="52"/>
       <w:bookmarkEnd w:id="53"/>
+      <w:bookmarkEnd w:id="54"/>
     </w:p>
     <w:p>
       <w:pPr>
         <w:pStyle w:val="Style1"/>
       </w:pPr>
-      <w:bookmarkStart w:id="54" w:name="_Toc416292074"/>
-      <w:bookmarkStart w:id="55" w:name="_Toc420592200"/>
+      <w:bookmarkStart w:id="55" w:name="_Toc416292074"/>
+      <w:bookmarkStart w:id="56" w:name="_Toc420592200"/>
       <w:r>
         <w:t>3.1 Software development life cycle</w:t>
       </w:r>
-      <w:bookmarkEnd w:id="54"/>
       <w:bookmarkEnd w:id="55"/>
+      <w:bookmarkEnd w:id="56"/>
     </w:p>
     <w:tbl>
       <w:tblPr>
@@ -7107,8 +7109,8 @@
             <w:pPr>
               <w:pStyle w:val="Table"/>
             </w:pPr>
-            <w:bookmarkStart w:id="56" w:name="_Toc409474600"/>
-            <w:bookmarkStart w:id="57" w:name="_Toc420593461"/>
+            <w:bookmarkStart w:id="57" w:name="_Toc409474600"/>
+            <w:bookmarkStart w:id="58" w:name="_Toc420593461"/>
             <w:r>
               <w:t>Phase</w:t>
             </w:r>
@@ -7205,8 +7207,8 @@
             <w:pPr>
               <w:pStyle w:val="Table"/>
             </w:pPr>
-            <w:bookmarkStart w:id="58" w:name="OLE_LINK67"/>
-            <w:bookmarkStart w:id="59" w:name="OLE_LINK68"/>
+            <w:bookmarkStart w:id="59" w:name="OLE_LINK67"/>
+            <w:bookmarkStart w:id="60" w:name="OLE_LINK68"/>
             <w:r>
               <w:t>Increment 0:</w:t>
             </w:r>
@@ -7215,15 +7217,15 @@
             <w:pPr>
               <w:pStyle w:val="Table"/>
             </w:pPr>
-            <w:bookmarkStart w:id="60" w:name="OLE_LINK115"/>
-            <w:bookmarkStart w:id="61" w:name="OLE_LINK116"/>
-            <w:bookmarkEnd w:id="58"/>
+            <w:bookmarkStart w:id="61" w:name="OLE_LINK115"/>
+            <w:bookmarkStart w:id="62" w:name="OLE_LINK116"/>
             <w:bookmarkEnd w:id="59"/>
+            <w:bookmarkEnd w:id="60"/>
             <w:r>
               <w:t>Analysis  &amp; Research</w:t>
             </w:r>
-            <w:bookmarkEnd w:id="60"/>
             <w:bookmarkEnd w:id="61"/>
+            <w:bookmarkEnd w:id="62"/>
           </w:p>
         </w:tc>
         <w:tc>
@@ -7249,8 +7251,8 @@
               </w:rPr>
               <w:t xml:space="preserve">- </w:t>
             </w:r>
-            <w:bookmarkStart w:id="62" w:name="OLE_LINK33"/>
-            <w:bookmarkStart w:id="63" w:name="OLE_LINK34"/>
+            <w:bookmarkStart w:id="63" w:name="OLE_LINK33"/>
+            <w:bookmarkStart w:id="64" w:name="OLE_LINK34"/>
             <w:r>
               <w:rPr>
                 <w:rFonts w:ascii="Times New Roman" w:hAnsi="Times New Roman" w:cs="Times New Roman"/>
@@ -7260,8 +7262,8 @@
               </w:rPr>
               <w:t>Collect requirement</w:t>
             </w:r>
-            <w:bookmarkEnd w:id="62"/>
             <w:bookmarkEnd w:id="63"/>
+            <w:bookmarkEnd w:id="64"/>
           </w:p>
           <w:p>
             <w:pPr>
@@ -7282,8 +7284,8 @@
               </w:rPr>
               <w:t xml:space="preserve">- </w:t>
             </w:r>
-            <w:bookmarkStart w:id="64" w:name="OLE_LINK35"/>
-            <w:bookmarkStart w:id="65" w:name="OLE_LINK36"/>
+            <w:bookmarkStart w:id="65" w:name="OLE_LINK35"/>
+            <w:bookmarkStart w:id="66" w:name="OLE_LINK36"/>
             <w:r>
               <w:rPr>
                 <w:rFonts w:ascii="Times New Roman" w:hAnsi="Times New Roman" w:cs="Times New Roman"/>
@@ -7294,8 +7296,8 @@
               <w:t>Research the same system</w:t>
             </w:r>
           </w:p>
-          <w:bookmarkEnd w:id="64"/>
           <w:bookmarkEnd w:id="65"/>
+          <w:bookmarkEnd w:id="66"/>
           <w:p>
             <w:pPr>
               <w:spacing w:before="120" w:after="120"/>
@@ -7315,8 +7317,8 @@
               </w:rPr>
               <w:t xml:space="preserve">- </w:t>
             </w:r>
-            <w:bookmarkStart w:id="66" w:name="OLE_LINK37"/>
-            <w:bookmarkStart w:id="67" w:name="OLE_LINK38"/>
+            <w:bookmarkStart w:id="67" w:name="OLE_LINK37"/>
+            <w:bookmarkStart w:id="68" w:name="OLE_LINK38"/>
             <w:r>
               <w:rPr>
                 <w:rFonts w:ascii="Times New Roman" w:hAnsi="Times New Roman" w:cs="Times New Roman"/>
@@ -7346,8 +7348,8 @@
               <w:t>- Research hardware (sensor, MCU…)</w:t>
             </w:r>
           </w:p>
-          <w:bookmarkEnd w:id="66"/>
           <w:bookmarkEnd w:id="67"/>
+          <w:bookmarkEnd w:id="68"/>
           <w:p>
             <w:pPr>
               <w:spacing w:before="120" w:after="120"/>
@@ -7367,8 +7369,8 @@
               </w:rPr>
               <w:t xml:space="preserve">- </w:t>
             </w:r>
-            <w:bookmarkStart w:id="68" w:name="OLE_LINK39"/>
-            <w:bookmarkStart w:id="69" w:name="OLE_LINK40"/>
+            <w:bookmarkStart w:id="69" w:name="OLE_LINK39"/>
+            <w:bookmarkStart w:id="70" w:name="OLE_LINK40"/>
             <w:r>
               <w:rPr>
                 <w:rFonts w:ascii="Times New Roman" w:hAnsi="Times New Roman" w:cs="Times New Roman"/>
@@ -7387,8 +7389,8 @@
               </w:rPr>
               <w:t>larify requirement</w:t>
             </w:r>
-            <w:bookmarkEnd w:id="68"/>
             <w:bookmarkEnd w:id="69"/>
+            <w:bookmarkEnd w:id="70"/>
           </w:p>
           <w:p>
             <w:pPr>
@@ -7409,8 +7411,8 @@
               </w:rPr>
               <w:t xml:space="preserve">- </w:t>
             </w:r>
-            <w:bookmarkStart w:id="70" w:name="OLE_LINK41"/>
-            <w:bookmarkStart w:id="71" w:name="OLE_LINK42"/>
+            <w:bookmarkStart w:id="71" w:name="OLE_LINK41"/>
+            <w:bookmarkStart w:id="72" w:name="OLE_LINK42"/>
             <w:r>
               <w:rPr>
                 <w:rFonts w:ascii="Times New Roman" w:hAnsi="Times New Roman" w:cs="Times New Roman"/>
@@ -7420,8 +7422,8 @@
               </w:rPr>
               <w:t>Define test</w:t>
             </w:r>
-            <w:bookmarkEnd w:id="70"/>
             <w:bookmarkEnd w:id="71"/>
+            <w:bookmarkEnd w:id="72"/>
             <w:r>
               <w:rPr>
                 <w:rFonts w:ascii="Times New Roman" w:hAnsi="Times New Roman" w:cs="Times New Roman"/>
@@ -7439,13 +7441,13 @@
             <w:r>
               <w:t xml:space="preserve">- </w:t>
             </w:r>
-            <w:bookmarkStart w:id="72" w:name="OLE_LINK43"/>
-            <w:bookmarkStart w:id="73" w:name="OLE_LINK44"/>
+            <w:bookmarkStart w:id="73" w:name="OLE_LINK43"/>
+            <w:bookmarkStart w:id="74" w:name="OLE_LINK44"/>
             <w:r>
               <w:t>Create introduction report</w:t>
             </w:r>
-            <w:bookmarkEnd w:id="72"/>
             <w:bookmarkEnd w:id="73"/>
+            <w:bookmarkEnd w:id="74"/>
           </w:p>
         </w:tc>
         <w:tc>
@@ -7628,8 +7630,8 @@
                 <w:szCs w:val="24"/>
               </w:rPr>
             </w:pPr>
-            <w:bookmarkStart w:id="74" w:name="OLE_LINK49"/>
-            <w:bookmarkStart w:id="75" w:name="OLE_LINK50"/>
+            <w:bookmarkStart w:id="75" w:name="OLE_LINK49"/>
+            <w:bookmarkStart w:id="76" w:name="OLE_LINK50"/>
             <w:r>
               <w:rPr>
                 <w:rFonts w:ascii="Times New Roman" w:hAnsi="Times New Roman" w:cs="Times New Roman"/>
@@ -7848,8 +7850,8 @@
             <w:r>
               <w:t>- Design database</w:t>
             </w:r>
-            <w:bookmarkEnd w:id="74"/>
             <w:bookmarkEnd w:id="75"/>
+            <w:bookmarkEnd w:id="76"/>
           </w:p>
           <w:p>
             <w:pPr>
@@ -8029,7 +8031,12 @@
               <w:t>- 14</w:t>
             </w:r>
             <w:r>
-              <w:t xml:space="preserve"> man-days</w:t>
+              <w:t xml:space="preserve"> ma</w:t>
+            </w:r>
+            <w:bookmarkStart w:id="77" w:name="_GoBack"/>
+            <w:bookmarkEnd w:id="77"/>
+            <w:r>
+              <w:t>n-days</w:t>
             </w:r>
           </w:p>
         </w:tc>
@@ -8166,8 +8173,8 @@
                 <w:szCs w:val="24"/>
               </w:rPr>
             </w:pPr>
-            <w:bookmarkStart w:id="76" w:name="OLE_LINK78"/>
-            <w:bookmarkStart w:id="77" w:name="OLE_LINK79"/>
+            <w:bookmarkStart w:id="78" w:name="OLE_LINK78"/>
+            <w:bookmarkStart w:id="79" w:name="OLE_LINK79"/>
             <w:r>
               <w:rPr>
                 <w:rFonts w:ascii="Times New Roman" w:hAnsi="Times New Roman" w:cs="Times New Roman"/>
@@ -8280,189 +8287,189 @@
                 <w:szCs w:val="24"/>
               </w:rPr>
               <w:t xml:space="preserve"> Testing hardware transfer</w:t>
-            </w:r>
-            <w:bookmarkEnd w:id="76"/>
-            <w:bookmarkEnd w:id="77"/>
-          </w:p>
-          <w:p>
-            <w:pPr>
-              <w:spacing w:before="120" w:after="120"/>
-              <w:rPr>
-                <w:rFonts w:ascii="Times New Roman" w:hAnsi="Times New Roman" w:cs="Times New Roman"/>
-                <w:color w:val="000000" w:themeColor="text1"/>
-                <w:sz w:val="24"/>
-                <w:szCs w:val="24"/>
-              </w:rPr>
-            </w:pPr>
-            <w:r>
-              <w:rPr>
-                <w:rFonts w:ascii="Times New Roman" w:hAnsi="Times New Roman" w:cs="Times New Roman"/>
-                <w:color w:val="000000" w:themeColor="text1"/>
-                <w:sz w:val="24"/>
-                <w:szCs w:val="24"/>
-              </w:rPr>
-              <w:t>- Design user interface</w:t>
-            </w:r>
-          </w:p>
-          <w:p>
-            <w:pPr>
-              <w:spacing w:before="120" w:after="120"/>
-              <w:rPr>
-                <w:rFonts w:ascii="Times New Roman" w:hAnsi="Times New Roman" w:cs="Times New Roman"/>
-                <w:color w:val="000000" w:themeColor="text1"/>
-                <w:sz w:val="24"/>
-                <w:szCs w:val="24"/>
-              </w:rPr>
-            </w:pPr>
-            <w:r>
-              <w:rPr>
-                <w:rFonts w:ascii="Times New Roman" w:hAnsi="Times New Roman" w:cs="Times New Roman"/>
-                <w:color w:val="000000" w:themeColor="text1"/>
-                <w:sz w:val="24"/>
-                <w:szCs w:val="24"/>
-              </w:rPr>
-              <w:t>- Design model of demo</w:t>
-            </w:r>
-          </w:p>
-        </w:tc>
-        <w:tc>
-          <w:tcPr>
-            <w:tcW w:w="1005" w:type="pct"/>
-          </w:tcPr>
-          <w:p>
-            <w:pPr>
-              <w:spacing w:before="120" w:after="120"/>
-              <w:rPr>
-                <w:rFonts w:ascii="Times New Roman" w:hAnsi="Times New Roman" w:cs="Times New Roman"/>
-                <w:color w:val="000000" w:themeColor="text1"/>
-                <w:sz w:val="24"/>
-                <w:szCs w:val="24"/>
-              </w:rPr>
-            </w:pPr>
-            <w:r>
-              <w:rPr>
-                <w:rFonts w:ascii="Times New Roman" w:hAnsi="Times New Roman" w:cs="Times New Roman"/>
-                <w:color w:val="000000" w:themeColor="text1"/>
-                <w:sz w:val="24"/>
-                <w:szCs w:val="24"/>
-              </w:rPr>
-              <w:t>- Software Design Description report</w:t>
-            </w:r>
-          </w:p>
-          <w:p>
-            <w:pPr>
-              <w:spacing w:before="120" w:after="120"/>
-              <w:rPr>
-                <w:rFonts w:ascii="Times New Roman" w:hAnsi="Times New Roman" w:cs="Times New Roman"/>
-                <w:color w:val="000000" w:themeColor="text1"/>
-                <w:sz w:val="24"/>
-                <w:szCs w:val="24"/>
-              </w:rPr>
-            </w:pPr>
-            <w:r>
-              <w:rPr>
-                <w:rFonts w:ascii="Times New Roman" w:hAnsi="Times New Roman" w:cs="Times New Roman"/>
-                <w:color w:val="000000" w:themeColor="text1"/>
-                <w:sz w:val="24"/>
-                <w:szCs w:val="24"/>
-              </w:rPr>
-              <w:t>- Mobile application</w:t>
-            </w:r>
-          </w:p>
-          <w:p>
-            <w:pPr>
-              <w:spacing w:before="120" w:after="120"/>
-              <w:rPr>
-                <w:rFonts w:ascii="Times New Roman" w:hAnsi="Times New Roman" w:cs="Times New Roman"/>
-                <w:color w:val="000000" w:themeColor="text1"/>
-                <w:sz w:val="24"/>
-                <w:szCs w:val="24"/>
-              </w:rPr>
-            </w:pPr>
-            <w:r>
-              <w:rPr>
-                <w:rFonts w:ascii="Times New Roman" w:hAnsi="Times New Roman" w:cs="Times New Roman"/>
-                <w:color w:val="000000" w:themeColor="text1"/>
-                <w:sz w:val="24"/>
-                <w:szCs w:val="24"/>
-              </w:rPr>
-              <w:t>- Web server and Web API</w:t>
-            </w:r>
-          </w:p>
-          <w:p>
-            <w:pPr>
-              <w:spacing w:before="120" w:after="120"/>
-              <w:rPr>
-                <w:rFonts w:ascii="Times New Roman" w:hAnsi="Times New Roman" w:cs="Times New Roman"/>
-                <w:color w:val="000000" w:themeColor="text1"/>
-                <w:sz w:val="24"/>
-                <w:szCs w:val="24"/>
-              </w:rPr>
-            </w:pPr>
-            <w:r>
-              <w:rPr>
-                <w:rFonts w:ascii="Times New Roman" w:hAnsi="Times New Roman" w:cs="Times New Roman"/>
-                <w:color w:val="000000" w:themeColor="text1"/>
-                <w:sz w:val="24"/>
-                <w:szCs w:val="24"/>
-              </w:rPr>
-              <w:t>- Test report</w:t>
-            </w:r>
-          </w:p>
-          <w:p>
-            <w:pPr>
-              <w:spacing w:before="120" w:after="120"/>
-              <w:rPr>
-                <w:rFonts w:ascii="Times New Roman" w:hAnsi="Times New Roman" w:cs="Times New Roman"/>
-                <w:color w:val="000000" w:themeColor="text1"/>
-                <w:sz w:val="24"/>
-                <w:szCs w:val="24"/>
-              </w:rPr>
-            </w:pPr>
-            <w:r>
-              <w:rPr>
-                <w:rFonts w:ascii="Times New Roman" w:hAnsi="Times New Roman" w:cs="Times New Roman"/>
-                <w:sz w:val="24"/>
-                <w:szCs w:val="24"/>
-              </w:rPr>
-              <w:t>- Performance measures report</w:t>
-            </w:r>
-          </w:p>
-        </w:tc>
-        <w:tc>
-          <w:tcPr>
-            <w:tcW w:w="570" w:type="pct"/>
-          </w:tcPr>
-          <w:p>
-            <w:pPr>
-              <w:spacing w:before="120" w:after="120"/>
-              <w:rPr>
-                <w:rFonts w:ascii="Times New Roman" w:hAnsi="Times New Roman" w:cs="Times New Roman"/>
-                <w:sz w:val="24"/>
-                <w:szCs w:val="24"/>
-              </w:rPr>
-            </w:pPr>
-            <w:bookmarkStart w:id="78" w:name="OLE_LINK83"/>
-            <w:bookmarkStart w:id="79" w:name="OLE_LINK84"/>
-            <w:r>
-              <w:rPr>
-                <w:rFonts w:ascii="Times New Roman" w:hAnsi="Times New Roman" w:cs="Times New Roman"/>
-                <w:sz w:val="24"/>
-                <w:szCs w:val="24"/>
-              </w:rPr>
-              <w:t>- 21</w:t>
-            </w:r>
-            <w:r>
-              <w:rPr>
-                <w:rFonts w:ascii="Times New Roman" w:hAnsi="Times New Roman" w:cs="Times New Roman"/>
-                <w:sz w:val="24"/>
-                <w:szCs w:val="24"/>
-              </w:rPr>
-              <w:t xml:space="preserve"> mans-day</w:t>
             </w:r>
             <w:bookmarkEnd w:id="78"/>
             <w:bookmarkEnd w:id="79"/>
           </w:p>
+          <w:p>
+            <w:pPr>
+              <w:spacing w:before="120" w:after="120"/>
+              <w:rPr>
+                <w:rFonts w:ascii="Times New Roman" w:hAnsi="Times New Roman" w:cs="Times New Roman"/>
+                <w:color w:val="000000" w:themeColor="text1"/>
+                <w:sz w:val="24"/>
+                <w:szCs w:val="24"/>
+              </w:rPr>
+            </w:pPr>
+            <w:r>
+              <w:rPr>
+                <w:rFonts w:ascii="Times New Roman" w:hAnsi="Times New Roman" w:cs="Times New Roman"/>
+                <w:color w:val="000000" w:themeColor="text1"/>
+                <w:sz w:val="24"/>
+                <w:szCs w:val="24"/>
+              </w:rPr>
+              <w:t>- Design user interface</w:t>
+            </w:r>
+          </w:p>
+          <w:p>
+            <w:pPr>
+              <w:spacing w:before="120" w:after="120"/>
+              <w:rPr>
+                <w:rFonts w:ascii="Times New Roman" w:hAnsi="Times New Roman" w:cs="Times New Roman"/>
+                <w:color w:val="000000" w:themeColor="text1"/>
+                <w:sz w:val="24"/>
+                <w:szCs w:val="24"/>
+              </w:rPr>
+            </w:pPr>
+            <w:r>
+              <w:rPr>
+                <w:rFonts w:ascii="Times New Roman" w:hAnsi="Times New Roman" w:cs="Times New Roman"/>
+                <w:color w:val="000000" w:themeColor="text1"/>
+                <w:sz w:val="24"/>
+                <w:szCs w:val="24"/>
+              </w:rPr>
+              <w:t>- Design model of demo</w:t>
+            </w:r>
+          </w:p>
+        </w:tc>
+        <w:tc>
+          <w:tcPr>
+            <w:tcW w:w="1005" w:type="pct"/>
+          </w:tcPr>
+          <w:p>
+            <w:pPr>
+              <w:spacing w:before="120" w:after="120"/>
+              <w:rPr>
+                <w:rFonts w:ascii="Times New Roman" w:hAnsi="Times New Roman" w:cs="Times New Roman"/>
+                <w:color w:val="000000" w:themeColor="text1"/>
+                <w:sz w:val="24"/>
+                <w:szCs w:val="24"/>
+              </w:rPr>
+            </w:pPr>
+            <w:r>
+              <w:rPr>
+                <w:rFonts w:ascii="Times New Roman" w:hAnsi="Times New Roman" w:cs="Times New Roman"/>
+                <w:color w:val="000000" w:themeColor="text1"/>
+                <w:sz w:val="24"/>
+                <w:szCs w:val="24"/>
+              </w:rPr>
+              <w:t>- Software Design Description report</w:t>
+            </w:r>
+          </w:p>
+          <w:p>
+            <w:pPr>
+              <w:spacing w:before="120" w:after="120"/>
+              <w:rPr>
+                <w:rFonts w:ascii="Times New Roman" w:hAnsi="Times New Roman" w:cs="Times New Roman"/>
+                <w:color w:val="000000" w:themeColor="text1"/>
+                <w:sz w:val="24"/>
+                <w:szCs w:val="24"/>
+              </w:rPr>
+            </w:pPr>
+            <w:r>
+              <w:rPr>
+                <w:rFonts w:ascii="Times New Roman" w:hAnsi="Times New Roman" w:cs="Times New Roman"/>
+                <w:color w:val="000000" w:themeColor="text1"/>
+                <w:sz w:val="24"/>
+                <w:szCs w:val="24"/>
+              </w:rPr>
+              <w:t>- Mobile application</w:t>
+            </w:r>
+          </w:p>
+          <w:p>
+            <w:pPr>
+              <w:spacing w:before="120" w:after="120"/>
+              <w:rPr>
+                <w:rFonts w:ascii="Times New Roman" w:hAnsi="Times New Roman" w:cs="Times New Roman"/>
+                <w:color w:val="000000" w:themeColor="text1"/>
+                <w:sz w:val="24"/>
+                <w:szCs w:val="24"/>
+              </w:rPr>
+            </w:pPr>
+            <w:r>
+              <w:rPr>
+                <w:rFonts w:ascii="Times New Roman" w:hAnsi="Times New Roman" w:cs="Times New Roman"/>
+                <w:color w:val="000000" w:themeColor="text1"/>
+                <w:sz w:val="24"/>
+                <w:szCs w:val="24"/>
+              </w:rPr>
+              <w:t>- Web server and Web API</w:t>
+            </w:r>
+          </w:p>
+          <w:p>
+            <w:pPr>
+              <w:spacing w:before="120" w:after="120"/>
+              <w:rPr>
+                <w:rFonts w:ascii="Times New Roman" w:hAnsi="Times New Roman" w:cs="Times New Roman"/>
+                <w:color w:val="000000" w:themeColor="text1"/>
+                <w:sz w:val="24"/>
+                <w:szCs w:val="24"/>
+              </w:rPr>
+            </w:pPr>
+            <w:r>
+              <w:rPr>
+                <w:rFonts w:ascii="Times New Roman" w:hAnsi="Times New Roman" w:cs="Times New Roman"/>
+                <w:color w:val="000000" w:themeColor="text1"/>
+                <w:sz w:val="24"/>
+                <w:szCs w:val="24"/>
+              </w:rPr>
+              <w:t>- Test report</w:t>
+            </w:r>
+          </w:p>
+          <w:p>
+            <w:pPr>
+              <w:spacing w:before="120" w:after="120"/>
+              <w:rPr>
+                <w:rFonts w:ascii="Times New Roman" w:hAnsi="Times New Roman" w:cs="Times New Roman"/>
+                <w:color w:val="000000" w:themeColor="text1"/>
+                <w:sz w:val="24"/>
+                <w:szCs w:val="24"/>
+              </w:rPr>
+            </w:pPr>
+            <w:r>
+              <w:rPr>
+                <w:rFonts w:ascii="Times New Roman" w:hAnsi="Times New Roman" w:cs="Times New Roman"/>
+                <w:sz w:val="24"/>
+                <w:szCs w:val="24"/>
+              </w:rPr>
+              <w:t>- Performance measures report</w:t>
+            </w:r>
+          </w:p>
+        </w:tc>
+        <w:tc>
+          <w:tcPr>
+            <w:tcW w:w="570" w:type="pct"/>
+          </w:tcPr>
+          <w:p>
+            <w:pPr>
+              <w:spacing w:before="120" w:after="120"/>
+              <w:rPr>
+                <w:rFonts w:ascii="Times New Roman" w:hAnsi="Times New Roman" w:cs="Times New Roman"/>
+                <w:sz w:val="24"/>
+                <w:szCs w:val="24"/>
+              </w:rPr>
+            </w:pPr>
+            <w:bookmarkStart w:id="80" w:name="OLE_LINK83"/>
+            <w:bookmarkStart w:id="81" w:name="OLE_LINK84"/>
+            <w:r>
+              <w:rPr>
+                <w:rFonts w:ascii="Times New Roman" w:hAnsi="Times New Roman" w:cs="Times New Roman"/>
+                <w:sz w:val="24"/>
+                <w:szCs w:val="24"/>
+              </w:rPr>
+              <w:t>- 21</w:t>
+            </w:r>
+            <w:r>
+              <w:rPr>
+                <w:rFonts w:ascii="Times New Roman" w:hAnsi="Times New Roman" w:cs="Times New Roman"/>
+                <w:sz w:val="24"/>
+                <w:szCs w:val="24"/>
+              </w:rPr>
+              <w:t xml:space="preserve"> mans-day</w:t>
+            </w:r>
+            <w:bookmarkEnd w:id="80"/>
+            <w:bookmarkEnd w:id="81"/>
+          </w:p>
         </w:tc>
         <w:tc>
           <w:tcPr>
@@ -8586,14 +8593,14 @@
             <w:pPr>
               <w:pStyle w:val="Table"/>
             </w:pPr>
-            <w:bookmarkStart w:id="80" w:name="OLE_LINK103"/>
-            <w:bookmarkStart w:id="81" w:name="OLE_LINK104"/>
+            <w:bookmarkStart w:id="82" w:name="OLE_LINK103"/>
+            <w:bookmarkStart w:id="83" w:name="OLE_LINK104"/>
             <w:r>
               <w:t>Increment 3</w:t>
             </w:r>
           </w:p>
-          <w:bookmarkEnd w:id="80"/>
-          <w:bookmarkEnd w:id="81"/>
+          <w:bookmarkEnd w:id="82"/>
+          <w:bookmarkEnd w:id="83"/>
           <w:p>
             <w:pPr>
               <w:pStyle w:val="Table"/>
@@ -9065,8 +9072,8 @@
                 <w:szCs w:val="24"/>
               </w:rPr>
             </w:pPr>
-            <w:bookmarkStart w:id="82" w:name="OLE_LINK117"/>
-            <w:bookmarkStart w:id="83" w:name="OLE_LINK118"/>
+            <w:bookmarkStart w:id="84" w:name="OLE_LINK117"/>
+            <w:bookmarkStart w:id="85" w:name="OLE_LINK118"/>
             <w:r>
               <w:rPr>
                 <w:rFonts w:ascii="Times New Roman" w:hAnsi="Times New Roman" w:cs="Times New Roman"/>
@@ -9120,8 +9127,8 @@
             <w:r>
               <w:t>- Implement modeling garden.</w:t>
             </w:r>
-            <w:bookmarkEnd w:id="82"/>
-            <w:bookmarkEnd w:id="83"/>
+            <w:bookmarkEnd w:id="84"/>
+            <w:bookmarkEnd w:id="85"/>
           </w:p>
         </w:tc>
         <w:tc>
@@ -9257,8 +9264,8 @@
       <w:r>
         <w:t>Table 3: Software Development Life Cycle Detail</w:t>
       </w:r>
-      <w:bookmarkEnd w:id="56"/>
       <w:bookmarkEnd w:id="57"/>
+      <w:bookmarkEnd w:id="58"/>
     </w:p>
     <w:p>
       <w:pPr>
@@ -9272,8 +9279,8 @@
           <w:szCs w:val="28"/>
         </w:rPr>
       </w:pPr>
-      <w:bookmarkStart w:id="84" w:name="_Toc416292075"/>
-      <w:bookmarkStart w:id="85" w:name="_Toc420592201"/>
+      <w:bookmarkStart w:id="86" w:name="_Toc416292075"/>
+      <w:bookmarkStart w:id="87" w:name="_Toc420592201"/>
       <w:r>
         <w:br w:type="page"/>
       </w:r>
@@ -9300,20 +9307,20 @@
       <w:r>
         <w:t>.2 Increment Detail</w:t>
       </w:r>
-      <w:bookmarkEnd w:id="84"/>
-      <w:bookmarkEnd w:id="85"/>
+      <w:bookmarkEnd w:id="86"/>
+      <w:bookmarkEnd w:id="87"/>
     </w:p>
     <w:p>
       <w:pPr>
         <w:pStyle w:val="Style3"/>
       </w:pPr>
-      <w:bookmarkStart w:id="86" w:name="_Toc416292076"/>
-      <w:bookmarkStart w:id="87" w:name="_Toc420592202"/>
+      <w:bookmarkStart w:id="88" w:name="_Toc416292076"/>
+      <w:bookmarkStart w:id="89" w:name="_Toc420592202"/>
       <w:r>
         <w:t>3.2.1 Increment 0</w:t>
       </w:r>
-      <w:bookmarkEnd w:id="86"/>
-      <w:bookmarkEnd w:id="87"/>
+      <w:bookmarkEnd w:id="88"/>
+      <w:bookmarkEnd w:id="89"/>
       <w:r>
         <w:t>: Analysis &amp; Research</w:t>
       </w:r>
@@ -9524,8 +9531,8 @@
                 <w:szCs w:val="24"/>
               </w:rPr>
             </w:pPr>
-            <w:bookmarkStart w:id="88" w:name="OLE_LINK45"/>
-            <w:bookmarkStart w:id="89" w:name="OLE_LINK46"/>
+            <w:bookmarkStart w:id="90" w:name="OLE_LINK45"/>
+            <w:bookmarkStart w:id="91" w:name="OLE_LINK46"/>
             <w:r>
               <w:rPr>
                 <w:rFonts w:ascii="Times New Roman" w:hAnsi="Times New Roman" w:cs="Times New Roman"/>
@@ -9536,8 +9543,8 @@
               </w:rPr>
               <w:t>Sangpt, Chinhph, Phaplv</w:t>
             </w:r>
-            <w:bookmarkEnd w:id="88"/>
-            <w:bookmarkEnd w:id="89"/>
+            <w:bookmarkEnd w:id="90"/>
+            <w:bookmarkEnd w:id="91"/>
           </w:p>
         </w:tc>
       </w:tr>
@@ -9865,10 +9872,10 @@
                 <w:szCs w:val="24"/>
               </w:rPr>
             </w:pPr>
-            <w:bookmarkStart w:id="90" w:name="OLE_LINK47"/>
-            <w:bookmarkStart w:id="91" w:name="OLE_LINK48"/>
-            <w:bookmarkStart w:id="92" w:name="OLE_LINK51"/>
-            <w:bookmarkStart w:id="93" w:name="OLE_LINK52"/>
+            <w:bookmarkStart w:id="92" w:name="OLE_LINK47"/>
+            <w:bookmarkStart w:id="93" w:name="OLE_LINK48"/>
+            <w:bookmarkStart w:id="94" w:name="OLE_LINK51"/>
+            <w:bookmarkStart w:id="95" w:name="OLE_LINK52"/>
             <w:r>
               <w:rPr>
                 <w:rFonts w:ascii="Times New Roman" w:hAnsi="Times New Roman" w:cs="Times New Roman"/>
@@ -9878,21 +9885,21 @@
                 <w:szCs w:val="24"/>
               </w:rPr>
               <w:t>Sangpt, Chinhph</w:t>
-            </w:r>
-            <w:bookmarkEnd w:id="90"/>
-            <w:bookmarkEnd w:id="91"/>
-            <w:r>
-              <w:rPr>
-                <w:rFonts w:ascii="Times New Roman" w:hAnsi="Times New Roman" w:cs="Times New Roman"/>
-                <w:bCs/>
-                <w:color w:val="000000"/>
-                <w:sz w:val="24"/>
-                <w:szCs w:val="24"/>
-              </w:rPr>
-              <w:t>, Phaplv</w:t>
             </w:r>
             <w:bookmarkEnd w:id="92"/>
             <w:bookmarkEnd w:id="93"/>
+            <w:r>
+              <w:rPr>
+                <w:rFonts w:ascii="Times New Roman" w:hAnsi="Times New Roman" w:cs="Times New Roman"/>
+                <w:bCs/>
+                <w:color w:val="000000"/>
+                <w:sz w:val="24"/>
+                <w:szCs w:val="24"/>
+              </w:rPr>
+              <w:t>, Phaplv</w:t>
+            </w:r>
+            <w:bookmarkEnd w:id="94"/>
+            <w:bookmarkEnd w:id="95"/>
           </w:p>
         </w:tc>
       </w:tr>
@@ -10243,13 +10250,13 @@
       <w:pPr>
         <w:pStyle w:val="Table"/>
       </w:pPr>
-      <w:bookmarkStart w:id="94" w:name="_Toc409474601"/>
-      <w:bookmarkStart w:id="95" w:name="_Toc420593462"/>
+      <w:bookmarkStart w:id="96" w:name="_Toc409474601"/>
+      <w:bookmarkStart w:id="97" w:name="_Toc420593462"/>
       <w:r>
         <w:t>Table 4: Increment 0 Detail</w:t>
       </w:r>
-      <w:bookmarkEnd w:id="94"/>
-      <w:bookmarkEnd w:id="95"/>
+      <w:bookmarkEnd w:id="96"/>
+      <w:bookmarkEnd w:id="97"/>
     </w:p>
     <w:p>
       <w:pPr>
@@ -10261,8 +10268,8 @@
           <w:szCs w:val="24"/>
         </w:rPr>
       </w:pPr>
-      <w:bookmarkStart w:id="96" w:name="_Toc416292077"/>
-      <w:bookmarkStart w:id="97" w:name="_Toc420592203"/>
+      <w:bookmarkStart w:id="98" w:name="_Toc416292077"/>
+      <w:bookmarkStart w:id="99" w:name="_Toc420592203"/>
       <w:r>
         <w:br w:type="page"/>
       </w:r>
@@ -10275,8 +10282,8 @@
         <w:lastRenderedPageBreak/>
         <w:t>3.2.2 Increment 1</w:t>
       </w:r>
-      <w:bookmarkEnd w:id="96"/>
-      <w:bookmarkEnd w:id="97"/>
+      <w:bookmarkEnd w:id="98"/>
+      <w:bookmarkEnd w:id="99"/>
     </w:p>
     <w:tbl>
       <w:tblPr>
@@ -10472,8 +10479,8 @@
                 <w:szCs w:val="24"/>
               </w:rPr>
             </w:pPr>
-            <w:bookmarkStart w:id="98" w:name="OLE_LINK53"/>
-            <w:bookmarkStart w:id="99" w:name="OLE_LINK54"/>
+            <w:bookmarkStart w:id="100" w:name="OLE_LINK53"/>
+            <w:bookmarkStart w:id="101" w:name="OLE_LINK54"/>
             <w:r>
               <w:rPr>
                 <w:rFonts w:ascii="Times New Roman" w:hAnsi="Times New Roman" w:cs="Times New Roman"/>
@@ -10484,8 +10491,8 @@
               </w:rPr>
               <w:t>Sangpt</w:t>
             </w:r>
-            <w:bookmarkEnd w:id="98"/>
-            <w:bookmarkEnd w:id="99"/>
+            <w:bookmarkEnd w:id="100"/>
+            <w:bookmarkEnd w:id="101"/>
           </w:p>
         </w:tc>
       </w:tr>
@@ -11516,13 +11523,13 @@
           <w:sz w:val="28"/>
         </w:rPr>
       </w:pPr>
-      <w:bookmarkStart w:id="100" w:name="_Toc409474602"/>
-      <w:bookmarkStart w:id="101" w:name="_Toc420593463"/>
+      <w:bookmarkStart w:id="102" w:name="_Toc409474602"/>
+      <w:bookmarkStart w:id="103" w:name="_Toc420593463"/>
       <w:r>
         <w:t>Table 5: Increment 1 Detail</w:t>
       </w:r>
-      <w:bookmarkEnd w:id="100"/>
-      <w:bookmarkEnd w:id="101"/>
+      <w:bookmarkEnd w:id="102"/>
+      <w:bookmarkEnd w:id="103"/>
     </w:p>
     <w:p>
       <w:pPr>
@@ -11534,8 +11541,8 @@
           <w:szCs w:val="24"/>
         </w:rPr>
       </w:pPr>
-      <w:bookmarkStart w:id="102" w:name="_Toc416292078"/>
-      <w:bookmarkStart w:id="103" w:name="_Toc420592204"/>
+      <w:bookmarkStart w:id="104" w:name="_Toc416292078"/>
+      <w:bookmarkStart w:id="105" w:name="_Toc420592204"/>
       <w:r>
         <w:br w:type="page"/>
       </w:r>
@@ -11548,8 +11555,8 @@
         <w:lastRenderedPageBreak/>
         <w:t>3.2.3 Increment 2</w:t>
       </w:r>
-      <w:bookmarkEnd w:id="102"/>
-      <w:bookmarkEnd w:id="103"/>
+      <w:bookmarkEnd w:id="104"/>
+      <w:bookmarkEnd w:id="105"/>
     </w:p>
     <w:tbl>
       <w:tblPr>
@@ -12330,13 +12337,13 @@
           <w:sz w:val="28"/>
         </w:rPr>
       </w:pPr>
-      <w:bookmarkStart w:id="104" w:name="_Toc409474603"/>
-      <w:bookmarkStart w:id="105" w:name="_Toc420593464"/>
+      <w:bookmarkStart w:id="106" w:name="_Toc409474603"/>
+      <w:bookmarkStart w:id="107" w:name="_Toc420593464"/>
       <w:r>
         <w:t>Table 6: Increment 2 Detail</w:t>
       </w:r>
-      <w:bookmarkEnd w:id="104"/>
-      <w:bookmarkEnd w:id="105"/>
+      <w:bookmarkEnd w:id="106"/>
+      <w:bookmarkEnd w:id="107"/>
     </w:p>
     <w:p>
       <w:pPr>
@@ -12348,8 +12355,8 @@
           <w:szCs w:val="24"/>
         </w:rPr>
       </w:pPr>
-      <w:bookmarkStart w:id="106" w:name="_Toc416292079"/>
-      <w:bookmarkStart w:id="107" w:name="_Toc420592205"/>
+      <w:bookmarkStart w:id="108" w:name="_Toc416292079"/>
+      <w:bookmarkStart w:id="109" w:name="_Toc420592205"/>
       <w:r>
         <w:br w:type="page"/>
       </w:r>
@@ -12362,8 +12369,8 @@
         <w:lastRenderedPageBreak/>
         <w:t>3.2.4 Increment 3</w:t>
       </w:r>
-      <w:bookmarkEnd w:id="106"/>
-      <w:bookmarkEnd w:id="107"/>
+      <w:bookmarkEnd w:id="108"/>
+      <w:bookmarkEnd w:id="109"/>
     </w:p>
     <w:tbl>
       <w:tblPr>
@@ -13120,10 +13127,10 @@
                 <w:szCs w:val="24"/>
               </w:rPr>
             </w:pPr>
-            <w:bookmarkStart w:id="108" w:name="OLE_LINK121"/>
-            <w:bookmarkStart w:id="109" w:name="OLE_LINK122"/>
-            <w:bookmarkStart w:id="110" w:name="OLE_LINK123"/>
-            <w:bookmarkStart w:id="111" w:name="OLE_LINK124"/>
+            <w:bookmarkStart w:id="110" w:name="OLE_LINK121"/>
+            <w:bookmarkStart w:id="111" w:name="OLE_LINK122"/>
+            <w:bookmarkStart w:id="112" w:name="OLE_LINK123"/>
+            <w:bookmarkStart w:id="113" w:name="OLE_LINK124"/>
             <w:r>
               <w:rPr>
                 <w:rFonts w:ascii="Times New Roman" w:hAnsi="Times New Roman" w:cs="Times New Roman"/>
@@ -13134,10 +13141,10 @@
               </w:rPr>
               <w:t>Sangpt, Phaplv, Chinhph, Nghihh</w:t>
             </w:r>
-            <w:bookmarkEnd w:id="108"/>
-            <w:bookmarkEnd w:id="109"/>
             <w:bookmarkEnd w:id="110"/>
             <w:bookmarkEnd w:id="111"/>
+            <w:bookmarkEnd w:id="112"/>
+            <w:bookmarkEnd w:id="113"/>
           </w:p>
         </w:tc>
       </w:tr>
@@ -13634,8 +13641,8 @@
                 <w:szCs w:val="24"/>
               </w:rPr>
             </w:pPr>
-            <w:bookmarkStart w:id="112" w:name="OLE_LINK125"/>
-            <w:bookmarkStart w:id="113" w:name="OLE_LINK126"/>
+            <w:bookmarkStart w:id="114" w:name="OLE_LINK125"/>
+            <w:bookmarkStart w:id="115" w:name="OLE_LINK126"/>
             <w:r>
               <w:rPr>
                 <w:rFonts w:ascii="Times New Roman" w:hAnsi="Times New Roman" w:cs="Times New Roman"/>
@@ -13646,8 +13653,8 @@
               </w:rPr>
               <w:t>Sangpt, Phaplv, Chinhph, Nghihh</w:t>
             </w:r>
-            <w:bookmarkEnd w:id="112"/>
-            <w:bookmarkEnd w:id="113"/>
+            <w:bookmarkEnd w:id="114"/>
+            <w:bookmarkEnd w:id="115"/>
           </w:p>
         </w:tc>
       </w:tr>
@@ -13656,25 +13663,25 @@
       <w:pPr>
         <w:pStyle w:val="Table"/>
       </w:pPr>
-      <w:bookmarkStart w:id="114" w:name="_Toc409474604"/>
-      <w:bookmarkStart w:id="115" w:name="_Toc420593465"/>
+      <w:bookmarkStart w:id="116" w:name="_Toc409474604"/>
+      <w:bookmarkStart w:id="117" w:name="_Toc420593465"/>
       <w:r>
         <w:t>Table 7: Increment 3 Detail</w:t>
       </w:r>
-      <w:bookmarkEnd w:id="114"/>
-      <w:bookmarkEnd w:id="115"/>
+      <w:bookmarkEnd w:id="116"/>
+      <w:bookmarkEnd w:id="117"/>
     </w:p>
     <w:p>
       <w:pPr>
         <w:pStyle w:val="Style3"/>
       </w:pPr>
-      <w:bookmarkStart w:id="116" w:name="_Toc416292080"/>
-      <w:bookmarkStart w:id="117" w:name="_Toc420592206"/>
+      <w:bookmarkStart w:id="118" w:name="_Toc416292080"/>
+      <w:bookmarkStart w:id="119" w:name="_Toc420592206"/>
       <w:r>
         <w:t>3.2.5 Increment 4</w:t>
       </w:r>
-      <w:bookmarkEnd w:id="116"/>
-      <w:bookmarkEnd w:id="117"/>
+      <w:bookmarkEnd w:id="118"/>
+      <w:bookmarkEnd w:id="119"/>
     </w:p>
     <w:tbl>
       <w:tblPr>
@@ -14184,33 +14191,33 @@
           <w:sz w:val="28"/>
         </w:rPr>
       </w:pPr>
-      <w:bookmarkStart w:id="118" w:name="_Toc409474605"/>
-      <w:bookmarkStart w:id="119" w:name="_Toc420593466"/>
+      <w:bookmarkStart w:id="120" w:name="_Toc409474605"/>
+      <w:bookmarkStart w:id="121" w:name="_Toc420593466"/>
       <w:r>
         <w:t>Table 8: Increment 4 Detail</w:t>
-      </w:r>
-      <w:bookmarkEnd w:id="118"/>
-      <w:bookmarkEnd w:id="119"/>
-    </w:p>
-    <w:p>
-      <w:pPr>
-        <w:pStyle w:val="Table"/>
-      </w:pPr>
-    </w:p>
-    <w:p>
-      <w:pPr>
-        <w:pStyle w:val="Style1"/>
-      </w:pPr>
-      <w:bookmarkStart w:id="120" w:name="_Toc416292081"/>
-      <w:bookmarkStart w:id="121" w:name="_Toc420592207"/>
-      <w:r>
-        <w:t>3.3. All Meeting Minutes</w:t>
       </w:r>
       <w:bookmarkEnd w:id="120"/>
       <w:bookmarkEnd w:id="121"/>
     </w:p>
-    <w:bookmarkStart w:id="122" w:name="_Toc416292082"/>
-    <w:bookmarkStart w:id="123" w:name="_Toc420592208"/>
+    <w:p>
+      <w:pPr>
+        <w:pStyle w:val="Table"/>
+      </w:pPr>
+    </w:p>
+    <w:p>
+      <w:pPr>
+        <w:pStyle w:val="Style1"/>
+      </w:pPr>
+      <w:bookmarkStart w:id="122" w:name="_Toc416292081"/>
+      <w:bookmarkStart w:id="123" w:name="_Toc420592207"/>
+      <w:r>
+        <w:t>3.3. All Meeting Minutes</w:t>
+      </w:r>
+      <w:bookmarkEnd w:id="122"/>
+      <w:bookmarkEnd w:id="123"/>
+    </w:p>
+    <w:bookmarkStart w:id="124" w:name="_Toc416292082"/>
+    <w:bookmarkStart w:id="125" w:name="_Toc420592208"/>
     <w:p>
       <w:pPr>
         <w:pStyle w:val="Tittle1"/>
@@ -14364,20 +14371,20 @@
         <w:lastRenderedPageBreak/>
         <w:t>4. Coding Convention</w:t>
       </w:r>
-      <w:bookmarkEnd w:id="122"/>
-      <w:bookmarkEnd w:id="123"/>
+      <w:bookmarkEnd w:id="124"/>
+      <w:bookmarkEnd w:id="125"/>
     </w:p>
     <w:p>
       <w:pPr>
         <w:pStyle w:val="Style1"/>
       </w:pPr>
-      <w:bookmarkStart w:id="124" w:name="_Toc416292083"/>
-      <w:bookmarkStart w:id="125" w:name="_Toc420592209"/>
+      <w:bookmarkStart w:id="126" w:name="_Toc416292083"/>
+      <w:bookmarkStart w:id="127" w:name="_Toc420592209"/>
       <w:r>
         <w:t>4.1. Local Variables</w:t>
       </w:r>
-      <w:bookmarkEnd w:id="124"/>
-      <w:bookmarkEnd w:id="125"/>
+      <w:bookmarkEnd w:id="126"/>
+      <w:bookmarkEnd w:id="127"/>
     </w:p>
     <w:p>
       <w:pPr>
@@ -14452,16 +14459,16 @@
       <w:pPr>
         <w:pStyle w:val="Style1"/>
       </w:pPr>
-      <w:bookmarkStart w:id="126" w:name="_Toc416292084"/>
-      <w:bookmarkStart w:id="127" w:name="_Toc420592210"/>
+      <w:bookmarkStart w:id="128" w:name="_Toc416292084"/>
+      <w:bookmarkStart w:id="129" w:name="_Toc420592210"/>
       <w:r>
         <w:t xml:space="preserve">4.2. </w:t>
       </w:r>
-      <w:bookmarkEnd w:id="126"/>
+      <w:bookmarkEnd w:id="128"/>
       <w:r>
         <w:t>General Naming Rules</w:t>
       </w:r>
-      <w:bookmarkEnd w:id="127"/>
+      <w:bookmarkEnd w:id="129"/>
     </w:p>
     <w:p>
       <w:pPr>
@@ -14510,13 +14517,13 @@
       <w:pPr>
         <w:pStyle w:val="Style1"/>
       </w:pPr>
-      <w:bookmarkStart w:id="128" w:name="_Toc416292085"/>
-      <w:bookmarkStart w:id="129" w:name="_Toc420592211"/>
+      <w:bookmarkStart w:id="130" w:name="_Toc416292085"/>
+      <w:bookmarkStart w:id="131" w:name="_Toc420592211"/>
       <w:r>
         <w:t>4.3. File Names</w:t>
       </w:r>
-      <w:bookmarkEnd w:id="128"/>
-      <w:bookmarkEnd w:id="129"/>
+      <w:bookmarkEnd w:id="130"/>
+      <w:bookmarkEnd w:id="131"/>
     </w:p>
     <w:p>
       <w:pPr>
@@ -14608,13 +14615,13 @@
       <w:pPr>
         <w:pStyle w:val="Style1"/>
       </w:pPr>
-      <w:bookmarkStart w:id="130" w:name="_Toc416292086"/>
-      <w:bookmarkStart w:id="131" w:name="_Toc420592212"/>
+      <w:bookmarkStart w:id="132" w:name="_Toc416292086"/>
+      <w:bookmarkStart w:id="133" w:name="_Toc420592212"/>
       <w:r>
         <w:t>4.4. Variable Names</w:t>
       </w:r>
-      <w:bookmarkEnd w:id="130"/>
-      <w:bookmarkEnd w:id="131"/>
+      <w:bookmarkEnd w:id="132"/>
+      <w:bookmarkEnd w:id="133"/>
     </w:p>
     <w:p>
       <w:pPr>
@@ -14684,13 +14691,13 @@
       <w:pPr>
         <w:pStyle w:val="Style1"/>
       </w:pPr>
-      <w:bookmarkStart w:id="132" w:name="_Toc416292087"/>
-      <w:bookmarkStart w:id="133" w:name="_Toc420592213"/>
+      <w:bookmarkStart w:id="134" w:name="_Toc416292087"/>
+      <w:bookmarkStart w:id="135" w:name="_Toc420592213"/>
       <w:r>
         <w:t>4.5. Function Names</w:t>
       </w:r>
-      <w:bookmarkEnd w:id="132"/>
-      <w:bookmarkEnd w:id="133"/>
+      <w:bookmarkEnd w:id="134"/>
+      <w:bookmarkEnd w:id="135"/>
     </w:p>
     <w:p>
       <w:pPr>
@@ -14782,13 +14789,13 @@
       <w:pPr>
         <w:pStyle w:val="Style1"/>
       </w:pPr>
-      <w:bookmarkStart w:id="134" w:name="_Toc416292088"/>
-      <w:bookmarkStart w:id="135" w:name="_Toc420592214"/>
+      <w:bookmarkStart w:id="136" w:name="_Toc416292088"/>
+      <w:bookmarkStart w:id="137" w:name="_Toc420592214"/>
       <w:r>
         <w:t>4.6. Type Names</w:t>
       </w:r>
-      <w:bookmarkEnd w:id="134"/>
-      <w:bookmarkEnd w:id="135"/>
+      <w:bookmarkEnd w:id="136"/>
+      <w:bookmarkEnd w:id="137"/>
     </w:p>
     <w:p>
       <w:pPr>
@@ -14877,7 +14884,7 @@
         <w:t xml:space="preserve"> — have the same naming convention. Type names should start with a capital letter and have a capital letter for each new word. No underscores.</w:t>
       </w:r>
     </w:p>
-    <w:bookmarkStart w:id="136" w:name="_Toc416292089"/>
+    <w:bookmarkStart w:id="138" w:name="_Toc416292089"/>
     <w:p>
       <w:pPr>
         <w:spacing w:before="120" w:after="120"/>
@@ -14941,12 +14948,12 @@
       <w:pPr>
         <w:pStyle w:val="Style1"/>
       </w:pPr>
-      <w:bookmarkStart w:id="137" w:name="_Toc420592215"/>
+      <w:bookmarkStart w:id="139" w:name="_Toc420592215"/>
       <w:r>
         <w:t>4.7. Line Length</w:t>
       </w:r>
-      <w:bookmarkEnd w:id="136"/>
-      <w:bookmarkEnd w:id="137"/>
+      <w:bookmarkEnd w:id="138"/>
+      <w:bookmarkEnd w:id="139"/>
     </w:p>
     <w:p>
       <w:pPr>
@@ -14987,13 +14994,13 @@
       <w:pPr>
         <w:pStyle w:val="Style1"/>
       </w:pPr>
-      <w:bookmarkStart w:id="138" w:name="_Toc416292090"/>
-      <w:bookmarkStart w:id="139" w:name="_Toc420592216"/>
+      <w:bookmarkStart w:id="140" w:name="_Toc416292090"/>
+      <w:bookmarkStart w:id="141" w:name="_Toc420592216"/>
       <w:r>
         <w:t>4.8. Class Comments</w:t>
       </w:r>
-      <w:bookmarkEnd w:id="138"/>
-      <w:bookmarkEnd w:id="139"/>
+      <w:bookmarkEnd w:id="140"/>
+      <w:bookmarkEnd w:id="141"/>
     </w:p>
     <w:p>
       <w:pPr>
@@ -15041,13 +15048,13 @@
       <w:pPr>
         <w:pStyle w:val="Style1"/>
       </w:pPr>
-      <w:bookmarkStart w:id="140" w:name="_Toc416292091"/>
-      <w:bookmarkStart w:id="141" w:name="_Toc420592217"/>
+      <w:bookmarkStart w:id="142" w:name="_Toc416292091"/>
+      <w:bookmarkStart w:id="143" w:name="_Toc420592217"/>
       <w:r>
         <w:t>4.9. Function Comments</w:t>
       </w:r>
-      <w:bookmarkEnd w:id="140"/>
-      <w:bookmarkEnd w:id="141"/>
+      <w:bookmarkEnd w:id="142"/>
+      <w:bookmarkEnd w:id="143"/>
     </w:p>
     <w:p>
       <w:pPr>
@@ -15095,13 +15102,13 @@
       <w:pPr>
         <w:pStyle w:val="Style1"/>
       </w:pPr>
-      <w:bookmarkStart w:id="142" w:name="_Toc416292092"/>
-      <w:bookmarkStart w:id="143" w:name="_Toc420592218"/>
+      <w:bookmarkStart w:id="144" w:name="_Toc416292092"/>
+      <w:bookmarkStart w:id="145" w:name="_Toc420592218"/>
       <w:r>
         <w:t>4.10. Variable Comments</w:t>
       </w:r>
-      <w:bookmarkEnd w:id="142"/>
-      <w:bookmarkEnd w:id="143"/>
+      <w:bookmarkEnd w:id="144"/>
+      <w:bookmarkEnd w:id="145"/>
     </w:p>
     <w:p>
       <w:pPr>

</xml_diff>